<commit_message>
Updated decision tree report
</commit_message>
<xml_diff>
--- a/Reports/DecisionTree_Report.docx
+++ b/Reports/DecisionTree_Report.docx
@@ -10336,6 +10336,34 @@
         <w:jc w:val="both"/>
         <w:rPr>
           <w:rFonts w:asciiTheme="minorHAnsi" w:hAnsiTheme="minorHAnsi" w:cstheme="minorHAnsi"/>
+          <w:sz w:val="22"/>
+          <w:szCs w:val="22"/>
+        </w:rPr>
+      </w:pPr>
+      <w:r>
+        <w:rPr>
+          <w:rFonts w:asciiTheme="minorHAnsi" w:hAnsiTheme="minorHAnsi" w:cstheme="minorHAnsi"/>
+          <w:sz w:val="22"/>
+          <w:szCs w:val="22"/>
+        </w:rPr>
+        <w:t>There does appear to be a correlation between how accurate the model for a given class is and how many samples that class has. For examples, classes 0 and 2 in the Kea Loa Trend model only has 1 sample for class 2 and 64 samples for class 0. Subsequently, it might be a good idea to remove these classes from the decision tree model altogether. In fact, further experimentation with decision trees might involve pruning classes with too few samples as those classes are less likely to generate usable models.</w:t>
+      </w:r>
+    </w:p>
+    <w:p>
+      <w:pPr>
+        <w:jc w:val="both"/>
+        <w:rPr>
+          <w:rFonts w:asciiTheme="minorHAnsi" w:hAnsiTheme="minorHAnsi" w:cstheme="minorHAnsi"/>
+          <w:sz w:val="22"/>
+          <w:szCs w:val="22"/>
+        </w:rPr>
+      </w:pPr>
+    </w:p>
+    <w:p>
+      <w:pPr>
+        <w:jc w:val="both"/>
+        <w:rPr>
+          <w:rFonts w:asciiTheme="minorHAnsi" w:hAnsiTheme="minorHAnsi" w:cstheme="minorHAnsi"/>
           <w:i/>
           <w:iCs/>
           <w:sz w:val="22"/>
@@ -10782,6 +10810,7 @@
   <w:style w:type="character" w:default="1" w:styleId="DefaultParagraphFont">
     <w:name w:val="Default Paragraph Font"/>
     <w:uiPriority w:val="1"/>
+    <w:semiHidden/>
     <w:unhideWhenUsed/>
   </w:style>
   <w:style w:type="table" w:default="1" w:styleId="TableNormal">

</xml_diff>